<commit_message>
add titles to diagrams in report
</commit_message>
<xml_diff>
--- a/phase1/report.docx
+++ b/phase1/report.docx
@@ -1,6 +1,6 @@
 
 <file path=word/document.xml><?xml version="1.0" encoding="utf-8"?>
-<w:document xmlns:wpc="http://schemas.microsoft.com/office/word/2010/wordprocessingCanvas" xmlns:cx="http://schemas.microsoft.com/office/drawing/2014/chartex" xmlns:cx1="http://schemas.microsoft.com/office/drawing/2015/9/8/chartex" xmlns:cx2="http://schemas.microsoft.com/office/drawing/2015/10/21/chartex" xmlns:mc="http://schemas.openxmlformats.org/markup-compatibility/2006" xmlns:o="urn:schemas-microsoft-com:office:office" xmlns:r="http://schemas.openxmlformats.org/officeDocument/2006/relationships" xmlns:m="http://schemas.openxmlformats.org/officeDocument/2006/math" xmlns:v="urn:schemas-microsoft-com:vml" xmlns:wp14="http://schemas.microsoft.com/office/word/2010/wordprocessingDrawing" xmlns:wp="http://schemas.openxmlformats.org/drawingml/2006/wordprocessingDrawing" xmlns:w10="urn:schemas-microsoft-com:office:word" xmlns:w="http://schemas.openxmlformats.org/wordprocessingml/2006/main" xmlns:w14="http://schemas.microsoft.com/office/word/2010/wordml" xmlns:w15="http://schemas.microsoft.com/office/word/2012/wordml" xmlns:w16se="http://schemas.microsoft.com/office/word/2015/wordml/symex" xmlns:wpg="http://schemas.microsoft.com/office/word/2010/wordprocessingGroup" xmlns:wpi="http://schemas.microsoft.com/office/word/2010/wordprocessingInk" xmlns:wne="http://schemas.microsoft.com/office/word/2006/wordml" xmlns:wps="http://schemas.microsoft.com/office/word/2010/wordprocessingShape" mc:Ignorable="w14 w15 w16se wp14">
+<w:document xmlns:wpc="http://schemas.microsoft.com/office/word/2010/wordprocessingCanvas" xmlns:mo="http://schemas.microsoft.com/office/mac/office/2008/main" xmlns:mc="http://schemas.openxmlformats.org/markup-compatibility/2006" xmlns:mv="urn:schemas-microsoft-com:mac:vml" xmlns:o="urn:schemas-microsoft-com:office:office" xmlns:r="http://schemas.openxmlformats.org/officeDocument/2006/relationships" xmlns:m="http://schemas.openxmlformats.org/officeDocument/2006/math" xmlns:v="urn:schemas-microsoft-com:vml" xmlns:wp14="http://schemas.microsoft.com/office/word/2010/wordprocessingDrawing" xmlns:wp="http://schemas.openxmlformats.org/drawingml/2006/wordprocessingDrawing" xmlns:w10="urn:schemas-microsoft-com:office:word" xmlns:w="http://schemas.openxmlformats.org/wordprocessingml/2006/main" xmlns:w14="http://schemas.microsoft.com/office/word/2010/wordml" xmlns:w15="http://schemas.microsoft.com/office/word/2012/wordml" xmlns:wpg="http://schemas.microsoft.com/office/word/2010/wordprocessingGroup" xmlns:wpi="http://schemas.microsoft.com/office/word/2010/wordprocessingInk" xmlns:wne="http://schemas.microsoft.com/office/word/2006/wordml" xmlns:wps="http://schemas.microsoft.com/office/word/2010/wordprocessingShape" mc:Ignorable="w14 w15 wp14">
   <w:body>
     <w:sdt>
       <w:sdtPr>
@@ -21,6 +21,7 @@
           <w:r>
             <w:rPr>
               <w:noProof/>
+              <w:lang w:eastAsia="zh-CN"/>
             </w:rPr>
             <mc:AlternateContent>
               <mc:Choice Requires="wpg">
@@ -270,7 +271,7 @@
                   </wp:anchor>
                 </w:drawing>
               </mc:Choice>
-              <mc:Fallback xmlns:mv="urn:schemas-microsoft-com:mac:vml" xmlns:mo="http://schemas.microsoft.com/office/mac/office/2008/main">
+              <mc:Fallback xmlns:w16se="http://schemas.microsoft.com/office/word/2015/wordml/symex" xmlns:cx2="http://schemas.microsoft.com/office/drawing/2015/10/21/chartex" xmlns:cx1="http://schemas.microsoft.com/office/drawing/2015/9/8/chartex" xmlns:cx="http://schemas.microsoft.com/office/drawing/2014/chartex">
                 <w:pict>
                   <v:group w14:anchorId="7652EBA4" id="Group 149" o:spid="_x0000_s1026" style="position:absolute;margin-left:0;margin-top:0;width:8in;height:95.7pt;z-index:251662336;mso-width-percent:941;mso-height-percent:121;mso-top-percent:23;mso-position-horizontal:center;mso-position-horizontal-relative:page;mso-position-vertical-relative:page;mso-width-percent:941;mso-height-percent:121;mso-top-percent:23" coordorigin=",-1" coordsize="7315200,1216153" o:gfxdata="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">
                     <v:shape id="Rectangle 51" o:spid="_x0000_s1027" style="position:absolute;top:-1;width:7315200;height:1130373;visibility:visible;mso-wrap-style:square;v-text-anchor:middle" coordsize="7312660,1129665" o:gfxdata="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" path="m0,0l7312660,,7312660,1129665,3619500,733425,,1091565,,0xe" fillcolor="#5b9bd5 [3204]" stroked="f" strokeweight="1pt">
@@ -289,6 +290,7 @@
           <w:r>
             <w:rPr>
               <w:noProof/>
+              <w:lang w:eastAsia="zh-CN"/>
             </w:rPr>
             <mc:AlternateContent>
               <mc:Choice Requires="wps">
@@ -531,7 +533,7 @@
                   </wp:anchor>
                 </w:drawing>
               </mc:Choice>
-              <mc:Fallback xmlns:mv="urn:schemas-microsoft-com:mac:vml" xmlns:mo="http://schemas.microsoft.com/office/mac/office/2008/main">
+              <mc:Fallback xmlns:w16se="http://schemas.microsoft.com/office/word/2015/wordml/symex" xmlns:cx2="http://schemas.microsoft.com/office/drawing/2015/10/21/chartex" xmlns:cx1="http://schemas.microsoft.com/office/drawing/2015/9/8/chartex" xmlns:cx="http://schemas.microsoft.com/office/drawing/2014/chartex">
                 <w:pict>
                   <v:shapetype w14:anchorId="46AE56D7" id="_x0000_t202" coordsize="21600,21600" o:spt="202" path="m0,0l0,21600,21600,21600,21600,0xe">
                     <v:stroke joinstyle="miter"/>
@@ -713,6 +715,7 @@
           <w:r>
             <w:rPr>
               <w:noProof/>
+              <w:lang w:eastAsia="zh-CN"/>
             </w:rPr>
             <mc:AlternateContent>
               <mc:Choice Requires="wps">
@@ -879,7 +882,7 @@
                   </wp:anchor>
                 </w:drawing>
               </mc:Choice>
-              <mc:Fallback xmlns:mv="urn:schemas-microsoft-com:mac:vml" xmlns:mo="http://schemas.microsoft.com/office/mac/office/2008/main">
+              <mc:Fallback xmlns:w16se="http://schemas.microsoft.com/office/word/2015/wordml/symex" xmlns:cx2="http://schemas.microsoft.com/office/drawing/2015/10/21/chartex" xmlns:cx1="http://schemas.microsoft.com/office/drawing/2015/9/8/chartex" xmlns:cx="http://schemas.microsoft.com/office/drawing/2014/chartex">
                 <w:pict>
                   <v:shape w14:anchorId="09D78431" id="Text Box 154" o:spid="_x0000_s1027" type="#_x0000_t202" style="position:absolute;margin-left:0;margin-top:0;width:8in;height:286.5pt;z-index:251659264;visibility:visible;mso-wrap-style:square;mso-width-percent:941;mso-height-percent:363;mso-top-percent:300;mso-wrap-distance-left:9pt;mso-wrap-distance-top:0;mso-wrap-distance-right:9pt;mso-wrap-distance-bottom:0;mso-position-horizontal:center;mso-position-horizontal-relative:page;mso-position-vertical-relative:page;mso-width-percent:941;mso-height-percent:363;mso-top-percent:300;mso-width-relative:page;mso-height-relative:page;v-text-anchor:bottom" o:gfxdata="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" filled="f" stroked="f" strokeweight=".5pt">
                     <v:textbox inset="126pt,0,54pt,0">
@@ -1006,6 +1009,7 @@
     </w:p>
     <w:p>
       <w:pPr>
+        <w:jc w:val="center"/>
         <w:rPr>
           <w:sz w:val="28"/>
           <w:lang w:eastAsia="zh-CN"/>
@@ -1017,14 +1021,30 @@
           <w:lang w:eastAsia="zh-CN"/>
         </w:rPr>
         <w:lastRenderedPageBreak/>
+        <w:t>EER Diagram</w:t>
+      </w:r>
+    </w:p>
+    <w:p>
+      <w:pPr>
+        <w:rPr>
+          <w:sz w:val="28"/>
+          <w:lang w:eastAsia="zh-CN"/>
+        </w:rPr>
+      </w:pPr>
+      <w:r>
+        <w:rPr>
+          <w:noProof/>
+          <w:sz w:val="28"/>
+          <w:lang w:eastAsia="zh-CN"/>
+        </w:rPr>
         <w:drawing>
-          <wp:anchor distT="0" distB="0" distL="114300" distR="114300" simplePos="0" relativeHeight="251665408" behindDoc="0" locked="0" layoutInCell="1" allowOverlap="1" wp14:anchorId="5A341D4B" wp14:editId="3938E6F8">
+          <wp:anchor distT="0" distB="0" distL="114300" distR="114300" simplePos="0" relativeHeight="251665408" behindDoc="0" locked="0" layoutInCell="1" allowOverlap="1" wp14:anchorId="5A341D4B" wp14:editId="0D654B4E">
             <wp:simplePos x="0" y="0"/>
             <wp:positionH relativeFrom="margin">
-              <wp:align>center</wp:align>
+              <wp:posOffset>-372745</wp:posOffset>
             </wp:positionH>
             <wp:positionV relativeFrom="margin">
-              <wp:posOffset>806824</wp:posOffset>
+              <wp:posOffset>443865</wp:posOffset>
             </wp:positionV>
             <wp:extent cx="6761480" cy="4808220"/>
             <wp:effectExtent l="0" t="0" r="1270" b="0"/>
@@ -1090,6 +1110,7 @@
     </w:p>
     <w:p>
       <w:pPr>
+        <w:jc w:val="center"/>
         <w:rPr>
           <w:sz w:val="28"/>
           <w:lang w:eastAsia="zh-CN"/>
@@ -1097,22 +1118,46 @@
       </w:pPr>
       <w:r>
         <w:rPr>
+          <w:sz w:val="28"/>
+          <w:lang w:eastAsia="zh-CN"/>
+        </w:rPr>
+        <w:lastRenderedPageBreak/>
+        <w:t>Information Flow Diagram</w:t>
+      </w:r>
+    </w:p>
+    <w:p>
+      <w:pPr>
+        <w:rPr>
+          <w:sz w:val="28"/>
+          <w:lang w:eastAsia="zh-CN"/>
+        </w:rPr>
+      </w:pPr>
+    </w:p>
+    <w:p>
+      <w:pPr>
+        <w:rPr>
+          <w:sz w:val="28"/>
+          <w:lang w:eastAsia="zh-CN"/>
+        </w:rPr>
+      </w:pPr>
+      <w:r>
+        <w:rPr>
           <w:noProof/>
           <w:sz w:val="28"/>
-        </w:rPr>
-        <w:lastRenderedPageBreak/>
+          <w:lang w:eastAsia="zh-CN"/>
+        </w:rPr>
         <w:drawing>
-          <wp:anchor distT="0" distB="0" distL="114300" distR="114300" simplePos="0" relativeHeight="251664384" behindDoc="0" locked="0" layoutInCell="1" allowOverlap="1" wp14:anchorId="07C4632F" wp14:editId="70A40C9B">
+          <wp:anchor distT="0" distB="0" distL="114300" distR="114300" simplePos="0" relativeHeight="251664384" behindDoc="0" locked="0" layoutInCell="1" allowOverlap="1" wp14:anchorId="07C4632F" wp14:editId="7902C05B">
             <wp:simplePos x="0" y="0"/>
             <wp:positionH relativeFrom="column">
-              <wp:posOffset>0</wp:posOffset>
+              <wp:posOffset>13156</wp:posOffset>
             </wp:positionH>
             <wp:positionV relativeFrom="page">
-              <wp:posOffset>914400</wp:posOffset>
+              <wp:posOffset>1362808</wp:posOffset>
             </wp:positionV>
             <wp:extent cx="5943600" cy="4295775"/>
-            <wp:effectExtent l="0" t="0" r="0" b="9525"/>
-            <wp:wrapTopAndBottom/>
+            <wp:effectExtent l="0" t="0" r="0" b="0"/>
+            <wp:wrapNone/>
             <wp:docPr id="2" name="Picture 2" descr="C:\Users\josh\AppData\Local\Microsoft\Windows\INetCache\Content.Word\Information Flow.png"/>
             <wp:cNvGraphicFramePr>
               <a:graphicFrameLocks xmlns:a="http://schemas.openxmlformats.org/drawingml/2006/main" noChangeAspect="1"/>
@@ -1173,6 +1218,8 @@
         </w:rPr>
         <w:br w:type="page"/>
       </w:r>
+      <w:bookmarkStart w:id="0" w:name="_GoBack"/>
+      <w:bookmarkEnd w:id="0"/>
     </w:p>
     <w:p>
       <w:pPr>
@@ -1391,8 +1438,6 @@
         </w:rPr>
         <w:t>All students have a major</w:t>
       </w:r>
-      <w:bookmarkStart w:id="0" w:name="_GoBack"/>
-      <w:bookmarkEnd w:id="0"/>
     </w:p>
     <w:sectPr>
       <w:footerReference w:type="even" r:id="rId11"/>
@@ -1409,7 +1454,7 @@
 </file>
 
 <file path=word/endnotes.xml><?xml version="1.0" encoding="utf-8"?>
-<w:endnotes xmlns:wpc="http://schemas.microsoft.com/office/word/2010/wordprocessingCanvas" xmlns:cx="http://schemas.microsoft.com/office/drawing/2014/chartex" xmlns:cx1="http://schemas.microsoft.com/office/drawing/2015/9/8/chartex" xmlns:cx2="http://schemas.microsoft.com/office/drawing/2015/10/21/chartex" xmlns:mc="http://schemas.openxmlformats.org/markup-compatibility/2006" xmlns:o="urn:schemas-microsoft-com:office:office" xmlns:r="http://schemas.openxmlformats.org/officeDocument/2006/relationships" xmlns:m="http://schemas.openxmlformats.org/officeDocument/2006/math" xmlns:v="urn:schemas-microsoft-com:vml" xmlns:wp14="http://schemas.microsoft.com/office/word/2010/wordprocessingDrawing" xmlns:wp="http://schemas.openxmlformats.org/drawingml/2006/wordprocessingDrawing" xmlns:w10="urn:schemas-microsoft-com:office:word" xmlns:w="http://schemas.openxmlformats.org/wordprocessingml/2006/main" xmlns:w14="http://schemas.microsoft.com/office/word/2010/wordml" xmlns:w15="http://schemas.microsoft.com/office/word/2012/wordml" xmlns:w16se="http://schemas.microsoft.com/office/word/2015/wordml/symex" xmlns:wpg="http://schemas.microsoft.com/office/word/2010/wordprocessingGroup" xmlns:wpi="http://schemas.microsoft.com/office/word/2010/wordprocessingInk" xmlns:wne="http://schemas.microsoft.com/office/word/2006/wordml" xmlns:wps="http://schemas.microsoft.com/office/word/2010/wordprocessingShape" mc:Ignorable="w14 w15 w16se wp14">
+<w:endnotes xmlns:wpc="http://schemas.microsoft.com/office/word/2010/wordprocessingCanvas" xmlns:mo="http://schemas.microsoft.com/office/mac/office/2008/main" xmlns:mc="http://schemas.openxmlformats.org/markup-compatibility/2006" xmlns:mv="urn:schemas-microsoft-com:mac:vml" xmlns:o="urn:schemas-microsoft-com:office:office" xmlns:r="http://schemas.openxmlformats.org/officeDocument/2006/relationships" xmlns:m="http://schemas.openxmlformats.org/officeDocument/2006/math" xmlns:v="urn:schemas-microsoft-com:vml" xmlns:wp14="http://schemas.microsoft.com/office/word/2010/wordprocessingDrawing" xmlns:wp="http://schemas.openxmlformats.org/drawingml/2006/wordprocessingDrawing" xmlns:w10="urn:schemas-microsoft-com:office:word" xmlns:w="http://schemas.openxmlformats.org/wordprocessingml/2006/main" xmlns:w14="http://schemas.microsoft.com/office/word/2010/wordml" xmlns:w15="http://schemas.microsoft.com/office/word/2012/wordml" xmlns:wpg="http://schemas.microsoft.com/office/word/2010/wordprocessingGroup" xmlns:wpi="http://schemas.microsoft.com/office/word/2010/wordprocessingInk" xmlns:wne="http://schemas.microsoft.com/office/word/2006/wordml" xmlns:wps="http://schemas.microsoft.com/office/word/2010/wordprocessingShape" mc:Ignorable="w14 w15 wp14">
   <w:endnote w:type="separator" w:id="-1">
     <w:p>
       <w:r>
@@ -1428,7 +1473,7 @@
 </file>
 
 <file path=word/footer1.xml><?xml version="1.0" encoding="utf-8"?>
-<w:ftr xmlns:wpc="http://schemas.microsoft.com/office/word/2010/wordprocessingCanvas" xmlns:cx="http://schemas.microsoft.com/office/drawing/2014/chartex" xmlns:cx1="http://schemas.microsoft.com/office/drawing/2015/9/8/chartex" xmlns:cx2="http://schemas.microsoft.com/office/drawing/2015/10/21/chartex" xmlns:mc="http://schemas.openxmlformats.org/markup-compatibility/2006" xmlns:o="urn:schemas-microsoft-com:office:office" xmlns:r="http://schemas.openxmlformats.org/officeDocument/2006/relationships" xmlns:m="http://schemas.openxmlformats.org/officeDocument/2006/math" xmlns:v="urn:schemas-microsoft-com:vml" xmlns:wp14="http://schemas.microsoft.com/office/word/2010/wordprocessingDrawing" xmlns:wp="http://schemas.openxmlformats.org/drawingml/2006/wordprocessingDrawing" xmlns:w10="urn:schemas-microsoft-com:office:word" xmlns:w="http://schemas.openxmlformats.org/wordprocessingml/2006/main" xmlns:w14="http://schemas.microsoft.com/office/word/2010/wordml" xmlns:w15="http://schemas.microsoft.com/office/word/2012/wordml" xmlns:w16se="http://schemas.microsoft.com/office/word/2015/wordml/symex" xmlns:wpg="http://schemas.microsoft.com/office/word/2010/wordprocessingGroup" xmlns:wpi="http://schemas.microsoft.com/office/word/2010/wordprocessingInk" xmlns:wne="http://schemas.microsoft.com/office/word/2006/wordml" xmlns:wps="http://schemas.microsoft.com/office/word/2010/wordprocessingShape" mc:Ignorable="w14 w15 w16se wp14">
+<w:ftr xmlns:wpc="http://schemas.microsoft.com/office/word/2010/wordprocessingCanvas" xmlns:mo="http://schemas.microsoft.com/office/mac/office/2008/main" xmlns:mc="http://schemas.openxmlformats.org/markup-compatibility/2006" xmlns:mv="urn:schemas-microsoft-com:mac:vml" xmlns:o="urn:schemas-microsoft-com:office:office" xmlns:r="http://schemas.openxmlformats.org/officeDocument/2006/relationships" xmlns:m="http://schemas.openxmlformats.org/officeDocument/2006/math" xmlns:v="urn:schemas-microsoft-com:vml" xmlns:wp14="http://schemas.microsoft.com/office/word/2010/wordprocessingDrawing" xmlns:wp="http://schemas.openxmlformats.org/drawingml/2006/wordprocessingDrawing" xmlns:w10="urn:schemas-microsoft-com:office:word" xmlns:w="http://schemas.openxmlformats.org/wordprocessingml/2006/main" xmlns:w14="http://schemas.microsoft.com/office/word/2010/wordml" xmlns:w15="http://schemas.microsoft.com/office/word/2012/wordml" xmlns:wpg="http://schemas.microsoft.com/office/word/2010/wordprocessingGroup" xmlns:wpi="http://schemas.microsoft.com/office/word/2010/wordprocessingInk" xmlns:wne="http://schemas.microsoft.com/office/word/2006/wordml" xmlns:wps="http://schemas.microsoft.com/office/word/2010/wordprocessingShape" mc:Ignorable="w14 w15 wp14">
   <w:p>
     <w:pPr>
       <w:pStyle w:val="Footer"/>
@@ -1466,7 +1511,7 @@
 </file>
 
 <file path=word/footer2.xml><?xml version="1.0" encoding="utf-8"?>
-<w:ftr xmlns:wpc="http://schemas.microsoft.com/office/word/2010/wordprocessingCanvas" xmlns:cx="http://schemas.microsoft.com/office/drawing/2014/chartex" xmlns:cx1="http://schemas.microsoft.com/office/drawing/2015/9/8/chartex" xmlns:cx2="http://schemas.microsoft.com/office/drawing/2015/10/21/chartex" xmlns:mc="http://schemas.openxmlformats.org/markup-compatibility/2006" xmlns:o="urn:schemas-microsoft-com:office:office" xmlns:r="http://schemas.openxmlformats.org/officeDocument/2006/relationships" xmlns:m="http://schemas.openxmlformats.org/officeDocument/2006/math" xmlns:v="urn:schemas-microsoft-com:vml" xmlns:wp14="http://schemas.microsoft.com/office/word/2010/wordprocessingDrawing" xmlns:wp="http://schemas.openxmlformats.org/drawingml/2006/wordprocessingDrawing" xmlns:w10="urn:schemas-microsoft-com:office:word" xmlns:w="http://schemas.openxmlformats.org/wordprocessingml/2006/main" xmlns:w14="http://schemas.microsoft.com/office/word/2010/wordml" xmlns:w15="http://schemas.microsoft.com/office/word/2012/wordml" xmlns:w16se="http://schemas.microsoft.com/office/word/2015/wordml/symex" xmlns:wpg="http://schemas.microsoft.com/office/word/2010/wordprocessingGroup" xmlns:wpi="http://schemas.microsoft.com/office/word/2010/wordprocessingInk" xmlns:wne="http://schemas.microsoft.com/office/word/2006/wordml" xmlns:wps="http://schemas.microsoft.com/office/word/2010/wordprocessingShape" mc:Ignorable="w14 w15 w16se wp14">
+<w:ftr xmlns:wpc="http://schemas.microsoft.com/office/word/2010/wordprocessingCanvas" xmlns:mo="http://schemas.microsoft.com/office/mac/office/2008/main" xmlns:mc="http://schemas.openxmlformats.org/markup-compatibility/2006" xmlns:mv="urn:schemas-microsoft-com:mac:vml" xmlns:o="urn:schemas-microsoft-com:office:office" xmlns:r="http://schemas.openxmlformats.org/officeDocument/2006/relationships" xmlns:m="http://schemas.openxmlformats.org/officeDocument/2006/math" xmlns:v="urn:schemas-microsoft-com:vml" xmlns:wp14="http://schemas.microsoft.com/office/word/2010/wordprocessingDrawing" xmlns:wp="http://schemas.openxmlformats.org/drawingml/2006/wordprocessingDrawing" xmlns:w10="urn:schemas-microsoft-com:office:word" xmlns:w="http://schemas.openxmlformats.org/wordprocessingml/2006/main" xmlns:w14="http://schemas.microsoft.com/office/word/2010/wordml" xmlns:w15="http://schemas.microsoft.com/office/word/2012/wordml" xmlns:wpg="http://schemas.microsoft.com/office/word/2010/wordprocessingGroup" xmlns:wpi="http://schemas.microsoft.com/office/word/2010/wordprocessingInk" xmlns:wne="http://schemas.microsoft.com/office/word/2006/wordml" xmlns:wps="http://schemas.microsoft.com/office/word/2010/wordprocessingShape" mc:Ignorable="w14 w15 wp14">
   <w:p>
     <w:pPr>
       <w:pStyle w:val="Footer"/>
@@ -1517,7 +1562,7 @@
 </file>
 
 <file path=word/footnotes.xml><?xml version="1.0" encoding="utf-8"?>
-<w:footnotes xmlns:wpc="http://schemas.microsoft.com/office/word/2010/wordprocessingCanvas" xmlns:cx="http://schemas.microsoft.com/office/drawing/2014/chartex" xmlns:cx1="http://schemas.microsoft.com/office/drawing/2015/9/8/chartex" xmlns:cx2="http://schemas.microsoft.com/office/drawing/2015/10/21/chartex" xmlns:mc="http://schemas.openxmlformats.org/markup-compatibility/2006" xmlns:o="urn:schemas-microsoft-com:office:office" xmlns:r="http://schemas.openxmlformats.org/officeDocument/2006/relationships" xmlns:m="http://schemas.openxmlformats.org/officeDocument/2006/math" xmlns:v="urn:schemas-microsoft-com:vml" xmlns:wp14="http://schemas.microsoft.com/office/word/2010/wordprocessingDrawing" xmlns:wp="http://schemas.openxmlformats.org/drawingml/2006/wordprocessingDrawing" xmlns:w10="urn:schemas-microsoft-com:office:word" xmlns:w="http://schemas.openxmlformats.org/wordprocessingml/2006/main" xmlns:w14="http://schemas.microsoft.com/office/word/2010/wordml" xmlns:w15="http://schemas.microsoft.com/office/word/2012/wordml" xmlns:w16se="http://schemas.microsoft.com/office/word/2015/wordml/symex" xmlns:wpg="http://schemas.microsoft.com/office/word/2010/wordprocessingGroup" xmlns:wpi="http://schemas.microsoft.com/office/word/2010/wordprocessingInk" xmlns:wne="http://schemas.microsoft.com/office/word/2006/wordml" xmlns:wps="http://schemas.microsoft.com/office/word/2010/wordprocessingShape" mc:Ignorable="w14 w15 w16se wp14">
+<w:footnotes xmlns:wpc="http://schemas.microsoft.com/office/word/2010/wordprocessingCanvas" xmlns:mo="http://schemas.microsoft.com/office/mac/office/2008/main" xmlns:mc="http://schemas.openxmlformats.org/markup-compatibility/2006" xmlns:mv="urn:schemas-microsoft-com:mac:vml" xmlns:o="urn:schemas-microsoft-com:office:office" xmlns:r="http://schemas.openxmlformats.org/officeDocument/2006/relationships" xmlns:m="http://schemas.openxmlformats.org/officeDocument/2006/math" xmlns:v="urn:schemas-microsoft-com:vml" xmlns:wp14="http://schemas.microsoft.com/office/word/2010/wordprocessingDrawing" xmlns:wp="http://schemas.openxmlformats.org/drawingml/2006/wordprocessingDrawing" xmlns:w10="urn:schemas-microsoft-com:office:word" xmlns:w="http://schemas.openxmlformats.org/wordprocessingml/2006/main" xmlns:w14="http://schemas.microsoft.com/office/word/2010/wordml" xmlns:w15="http://schemas.microsoft.com/office/word/2012/wordml" xmlns:wpg="http://schemas.microsoft.com/office/word/2010/wordprocessingGroup" xmlns:wpi="http://schemas.microsoft.com/office/word/2010/wordprocessingInk" xmlns:wne="http://schemas.microsoft.com/office/word/2006/wordml" xmlns:wps="http://schemas.microsoft.com/office/word/2010/wordprocessingShape" mc:Ignorable="w14 w15 wp14">
   <w:footnote w:type="separator" w:id="-1">
     <w:p>
       <w:r>
@@ -1536,8 +1581,8 @@
 </file>
 
 <file path=word/numbering.xml><?xml version="1.0" encoding="utf-8"?>
-<w:numbering xmlns:wpc="http://schemas.microsoft.com/office/word/2010/wordprocessingCanvas" xmlns:cx="http://schemas.microsoft.com/office/drawing/2014/chartex" xmlns:cx1="http://schemas.microsoft.com/office/drawing/2015/9/8/chartex" xmlns:cx2="http://schemas.microsoft.com/office/drawing/2015/10/21/chartex" xmlns:mc="http://schemas.openxmlformats.org/markup-compatibility/2006" xmlns:o="urn:schemas-microsoft-com:office:office" xmlns:r="http://schemas.openxmlformats.org/officeDocument/2006/relationships" xmlns:m="http://schemas.openxmlformats.org/officeDocument/2006/math" xmlns:v="urn:schemas-microsoft-com:vml" xmlns:wp14="http://schemas.microsoft.com/office/word/2010/wordprocessingDrawing" xmlns:wp="http://schemas.openxmlformats.org/drawingml/2006/wordprocessingDrawing" xmlns:w10="urn:schemas-microsoft-com:office:word" xmlns:w="http://schemas.openxmlformats.org/wordprocessingml/2006/main" xmlns:w14="http://schemas.microsoft.com/office/word/2010/wordml" xmlns:w15="http://schemas.microsoft.com/office/word/2012/wordml" xmlns:w16se="http://schemas.microsoft.com/office/word/2015/wordml/symex" xmlns:wpg="http://schemas.microsoft.com/office/word/2010/wordprocessingGroup" xmlns:wpi="http://schemas.microsoft.com/office/word/2010/wordprocessingInk" xmlns:wne="http://schemas.microsoft.com/office/word/2006/wordml" xmlns:wps="http://schemas.microsoft.com/office/word/2010/wordprocessingShape" mc:Ignorable="w14 w15 w16se wp14">
-  <w:abstractNum w:abstractNumId="0" w15:restartNumberingAfterBreak="0">
+<w:numbering xmlns:wpc="http://schemas.microsoft.com/office/word/2010/wordprocessingCanvas" xmlns:mo="http://schemas.microsoft.com/office/mac/office/2008/main" xmlns:mc="http://schemas.openxmlformats.org/markup-compatibility/2006" xmlns:mv="urn:schemas-microsoft-com:mac:vml" xmlns:o="urn:schemas-microsoft-com:office:office" xmlns:r="http://schemas.openxmlformats.org/officeDocument/2006/relationships" xmlns:m="http://schemas.openxmlformats.org/officeDocument/2006/math" xmlns:v="urn:schemas-microsoft-com:vml" xmlns:wp14="http://schemas.microsoft.com/office/word/2010/wordprocessingDrawing" xmlns:wp="http://schemas.openxmlformats.org/drawingml/2006/wordprocessingDrawing" xmlns:w10="urn:schemas-microsoft-com:office:word" xmlns:w="http://schemas.openxmlformats.org/wordprocessingml/2006/main" xmlns:w14="http://schemas.microsoft.com/office/word/2010/wordml" xmlns:w15="http://schemas.microsoft.com/office/word/2012/wordml" xmlns:wpg="http://schemas.microsoft.com/office/word/2010/wordprocessingGroup" xmlns:wpi="http://schemas.microsoft.com/office/word/2010/wordprocessingInk" xmlns:wne="http://schemas.microsoft.com/office/word/2006/wordml" xmlns:wps="http://schemas.microsoft.com/office/word/2010/wordprocessingShape" mc:Ignorable="w14 w15 wp14">
+  <w:abstractNum w:abstractNumId="0">
     <w:nsid w:val="0D176502"/>
     <w:multiLevelType w:val="hybridMultilevel"/>
     <w:tmpl w:val="7C961AC6"/>
@@ -1650,7 +1695,7 @@
       </w:rPr>
     </w:lvl>
   </w:abstractNum>
-  <w:abstractNum w:abstractNumId="1" w15:restartNumberingAfterBreak="0">
+  <w:abstractNum w:abstractNumId="1">
     <w:nsid w:val="12DA6D1F"/>
     <w:multiLevelType w:val="hybridMultilevel"/>
     <w:tmpl w:val="1CD2E72A"/>
@@ -1736,7 +1781,7 @@
       </w:pPr>
     </w:lvl>
   </w:abstractNum>
-  <w:abstractNum w:abstractNumId="2" w15:restartNumberingAfterBreak="0">
+  <w:abstractNum w:abstractNumId="2">
     <w:nsid w:val="2C8B03E1"/>
     <w:multiLevelType w:val="hybridMultilevel"/>
     <w:tmpl w:val="1AEC2EBC"/>
@@ -1822,7 +1867,7 @@
       </w:pPr>
     </w:lvl>
   </w:abstractNum>
-  <w:abstractNum w:abstractNumId="3" w15:restartNumberingAfterBreak="0">
+  <w:abstractNum w:abstractNumId="3">
     <w:nsid w:val="47302D6F"/>
     <w:multiLevelType w:val="hybridMultilevel"/>
     <w:tmpl w:val="57F8516A"/>
@@ -1935,7 +1980,7 @@
       </w:rPr>
     </w:lvl>
   </w:abstractNum>
-  <w:abstractNum w:abstractNumId="4" w15:restartNumberingAfterBreak="0">
+  <w:abstractNum w:abstractNumId="4">
     <w:nsid w:val="67410800"/>
     <w:multiLevelType w:val="hybridMultilevel"/>
     <w:tmpl w:val="1BACFCC4"/>
@@ -2021,7 +2066,7 @@
       </w:pPr>
     </w:lvl>
   </w:abstractNum>
-  <w:abstractNum w:abstractNumId="5" w15:restartNumberingAfterBreak="0">
+  <w:abstractNum w:abstractNumId="5">
     <w:nsid w:val="714D669F"/>
     <w:multiLevelType w:val="hybridMultilevel"/>
     <w:tmpl w:val="5D2CC4DE"/>
@@ -2107,7 +2152,7 @@
       </w:pPr>
     </w:lvl>
   </w:abstractNum>
-  <w:abstractNum w:abstractNumId="6" w15:restartNumberingAfterBreak="0">
+  <w:abstractNum w:abstractNumId="6">
     <w:nsid w:val="75731160"/>
     <w:multiLevelType w:val="hybridMultilevel"/>
     <w:tmpl w:val="61C6871A"/>
@@ -2218,7 +2263,7 @@
 </file>
 
 <file path=word/styles.xml><?xml version="1.0" encoding="utf-8"?>
-<w:styles xmlns:mc="http://schemas.openxmlformats.org/markup-compatibility/2006" xmlns:r="http://schemas.openxmlformats.org/officeDocument/2006/relationships" xmlns:w="http://schemas.openxmlformats.org/wordprocessingml/2006/main" xmlns:w14="http://schemas.microsoft.com/office/word/2010/wordml" xmlns:w15="http://schemas.microsoft.com/office/word/2012/wordml" xmlns:w16se="http://schemas.microsoft.com/office/word/2015/wordml/symex" mc:Ignorable="w14 w15 w16se">
+<w:styles xmlns:mc="http://schemas.openxmlformats.org/markup-compatibility/2006" xmlns:r="http://schemas.openxmlformats.org/officeDocument/2006/relationships" xmlns:w="http://schemas.openxmlformats.org/wordprocessingml/2006/main" xmlns:w14="http://schemas.microsoft.com/office/word/2010/wordml" xmlns:w15="http://schemas.microsoft.com/office/word/2012/wordml" mc:Ignorable="w14 w15">
   <w:docDefaults>
     <w:rPrDefault>
       <w:rPr>
@@ -2230,7 +2275,7 @@
     </w:rPrDefault>
     <w:pPrDefault/>
   </w:docDefaults>
-  <w:latentStyles w:defLockedState="0" w:defUIPriority="99" w:defSemiHidden="0" w:defUnhideWhenUsed="0" w:defQFormat="0" w:count="372">
+  <w:latentStyles w:defLockedState="0" w:defUIPriority="99" w:defSemiHidden="0" w:defUnhideWhenUsed="0" w:defQFormat="0" w:count="382">
     <w:lsdException w:name="Normal" w:uiPriority="0" w:qFormat="1"/>
     <w:lsdException w:name="heading 1" w:uiPriority="9" w:qFormat="1"/>
     <w:lsdException w:name="heading 2" w:semiHidden="1" w:uiPriority="9" w:unhideWhenUsed="1" w:qFormat="1"/>
@@ -2336,7 +2381,6 @@
     <w:lsdException w:name="HTML Sample" w:semiHidden="1" w:unhideWhenUsed="1"/>
     <w:lsdException w:name="HTML Typewriter" w:semiHidden="1" w:unhideWhenUsed="1"/>
     <w:lsdException w:name="HTML Variable" w:semiHidden="1" w:unhideWhenUsed="1"/>
-    <w:lsdException w:name="Normal Table" w:semiHidden="1" w:unhideWhenUsed="1"/>
     <w:lsdException w:name="annotation subject" w:semiHidden="1" w:unhideWhenUsed="1"/>
     <w:lsdException w:name="No List" w:semiHidden="1" w:unhideWhenUsed="1"/>
     <w:lsdException w:name="Outline List 1" w:semiHidden="1" w:unhideWhenUsed="1"/>
@@ -2383,10 +2427,8 @@
     <w:lsdException w:name="Table Subtle 2" w:semiHidden="1" w:unhideWhenUsed="1"/>
     <w:lsdException w:name="Table Web 1" w:semiHidden="1" w:unhideWhenUsed="1"/>
     <w:lsdException w:name="Table Web 2" w:semiHidden="1" w:unhideWhenUsed="1"/>
-    <w:lsdException w:name="Table Web 3" w:semiHidden="1" w:unhideWhenUsed="1"/>
     <w:lsdException w:name="Balloon Text" w:semiHidden="1" w:unhideWhenUsed="1"/>
     <w:lsdException w:name="Table Grid" w:uiPriority="39"/>
-    <w:lsdException w:name="Table Theme" w:semiHidden="1" w:unhideWhenUsed="1"/>
     <w:lsdException w:name="Placeholder Text" w:semiHidden="1"/>
     <w:lsdException w:name="No Spacing" w:uiPriority="1" w:qFormat="1"/>
     <w:lsdException w:name="Light Shading" w:uiPriority="60"/>
@@ -2603,6 +2645,7 @@
     <w:lsdException w:name="List Table 6 Colorful Accent 6" w:uiPriority="51"/>
     <w:lsdException w:name="List Table 7 Colorful Accent 6" w:uiPriority="52"/>
     <w:lsdException w:name="Mention" w:semiHidden="1" w:unhideWhenUsed="1"/>
+    <w:lsdException w:name="Smart Hyperlink" w:semiHidden="1" w:unhideWhenUsed="1"/>
   </w:latentStyles>
   <w:style w:type="paragraph" w:default="1" w:styleId="Normal">
     <w:name w:val="Normal"/>
@@ -2659,6 +2702,7 @@
   <w:style w:type="character" w:default="1" w:styleId="DefaultParagraphFont">
     <w:name w:val="Default Paragraph Font"/>
     <w:uiPriority w:val="1"/>
+    <w:semiHidden/>
     <w:unhideWhenUsed/>
   </w:style>
   <w:style w:type="table" w:default="1" w:styleId="TableNormal">

</xml_diff>

<commit_message>
change wording for major assumption
</commit_message>
<xml_diff>
--- a/phase1/report.docx
+++ b/phase1/report.docx
@@ -271,7 +271,7 @@
                   </wp:anchor>
                 </w:drawing>
               </mc:Choice>
-              <mc:Fallback xmlns:w16se="http://schemas.microsoft.com/office/word/2015/wordml/symex" xmlns:cx2="http://schemas.microsoft.com/office/drawing/2015/10/21/chartex" xmlns:cx1="http://schemas.microsoft.com/office/drawing/2015/9/8/chartex" xmlns:cx="http://schemas.microsoft.com/office/drawing/2014/chartex">
+              <mc:Fallback xmlns:cx="http://schemas.microsoft.com/office/drawing/2014/chartex" xmlns:cx1="http://schemas.microsoft.com/office/drawing/2015/9/8/chartex" xmlns:cx2="http://schemas.microsoft.com/office/drawing/2015/10/21/chartex" xmlns:w16se="http://schemas.microsoft.com/office/word/2015/wordml/symex">
                 <w:pict>
                   <v:group w14:anchorId="7652EBA4" id="Group 149" o:spid="_x0000_s1026" style="position:absolute;margin-left:0;margin-top:0;width:8in;height:95.7pt;z-index:251662336;mso-width-percent:941;mso-height-percent:121;mso-top-percent:23;mso-position-horizontal:center;mso-position-horizontal-relative:page;mso-position-vertical-relative:page;mso-width-percent:941;mso-height-percent:121;mso-top-percent:23" coordorigin=",-1" coordsize="7315200,1216153" o:gfxdata="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">
                     <v:shape id="Rectangle 51" o:spid="_x0000_s1027" style="position:absolute;top:-1;width:7315200;height:1130373;visibility:visible;mso-wrap-style:square;v-text-anchor:middle" coordsize="7312660,1129665" o:gfxdata="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" path="m0,0l7312660,,7312660,1129665,3619500,733425,,1091565,,0xe" fillcolor="#5b9bd5 [3204]" stroked="f" strokeweight="1pt">
@@ -533,7 +533,7 @@
                   </wp:anchor>
                 </w:drawing>
               </mc:Choice>
-              <mc:Fallback xmlns:w16se="http://schemas.microsoft.com/office/word/2015/wordml/symex" xmlns:cx2="http://schemas.microsoft.com/office/drawing/2015/10/21/chartex" xmlns:cx1="http://schemas.microsoft.com/office/drawing/2015/9/8/chartex" xmlns:cx="http://schemas.microsoft.com/office/drawing/2014/chartex">
+              <mc:Fallback xmlns:cx="http://schemas.microsoft.com/office/drawing/2014/chartex" xmlns:cx1="http://schemas.microsoft.com/office/drawing/2015/9/8/chartex" xmlns:cx2="http://schemas.microsoft.com/office/drawing/2015/10/21/chartex" xmlns:w16se="http://schemas.microsoft.com/office/word/2015/wordml/symex">
                 <w:pict>
                   <v:shapetype w14:anchorId="46AE56D7" id="_x0000_t202" coordsize="21600,21600" o:spt="202" path="m0,0l0,21600,21600,21600,21600,0xe">
                     <v:stroke joinstyle="miter"/>
@@ -882,7 +882,7 @@
                   </wp:anchor>
                 </w:drawing>
               </mc:Choice>
-              <mc:Fallback xmlns:w16se="http://schemas.microsoft.com/office/word/2015/wordml/symex" xmlns:cx2="http://schemas.microsoft.com/office/drawing/2015/10/21/chartex" xmlns:cx1="http://schemas.microsoft.com/office/drawing/2015/9/8/chartex" xmlns:cx="http://schemas.microsoft.com/office/drawing/2014/chartex">
+              <mc:Fallback xmlns:cx="http://schemas.microsoft.com/office/drawing/2014/chartex" xmlns:cx1="http://schemas.microsoft.com/office/drawing/2015/9/8/chartex" xmlns:cx2="http://schemas.microsoft.com/office/drawing/2015/10/21/chartex" xmlns:w16se="http://schemas.microsoft.com/office/word/2015/wordml/symex">
                 <w:pict>
                   <v:shape w14:anchorId="09D78431" id="Text Box 154" o:spid="_x0000_s1027" type="#_x0000_t202" style="position:absolute;margin-left:0;margin-top:0;width:8in;height:286.5pt;z-index:251659264;visibility:visible;mso-wrap-style:square;mso-width-percent:941;mso-height-percent:363;mso-top-percent:300;mso-wrap-distance-left:9pt;mso-wrap-distance-top:0;mso-wrap-distance-right:9pt;mso-wrap-distance-bottom:0;mso-position-horizontal:center;mso-position-horizontal-relative:page;mso-position-vertical-relative:page;mso-width-percent:941;mso-height-percent:363;mso-top-percent:300;mso-width-relative:page;mso-height-relative:page;v-text-anchor:bottom" o:gfxdata="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" filled="f" stroked="f" strokeweight=".5pt">
                     <v:textbox inset="126pt,0,54pt,0">
@@ -1218,8 +1218,6 @@
         </w:rPr>
         <w:br w:type="page"/>
       </w:r>
-      <w:bookmarkStart w:id="0" w:name="_GoBack"/>
-      <w:bookmarkEnd w:id="0"/>
     </w:p>
     <w:p>
       <w:pPr>
@@ -1436,7 +1434,30 @@
           <w:sz w:val="28"/>
           <w:lang w:eastAsia="zh-CN"/>
         </w:rPr>
-        <w:t>All students have a major</w:t>
+        <w:t>All students have exactly one</w:t>
+      </w:r>
+      <w:r>
+        <w:rPr>
+          <w:sz w:val="28"/>
+          <w:lang w:eastAsia="zh-CN"/>
+        </w:rPr>
+        <w:t xml:space="preserve"> major</w:t>
+      </w:r>
+      <w:r>
+        <w:rPr>
+          <w:sz w:val="28"/>
+          <w:lang w:eastAsia="zh-CN"/>
+        </w:rPr>
+        <w:t xml:space="preserve"> (choose</w:t>
+      </w:r>
+      <w:bookmarkStart w:id="0" w:name="_GoBack"/>
+      <w:bookmarkEnd w:id="0"/>
+      <w:r>
+        <w:rPr>
+          <w:sz w:val="28"/>
+          <w:lang w:eastAsia="zh-CN"/>
+        </w:rPr>
+        <w:t xml:space="preserve"> during registration)</w:t>
       </w:r>
     </w:p>
     <w:sectPr>
@@ -2381,6 +2402,7 @@
     <w:lsdException w:name="HTML Sample" w:semiHidden="1" w:unhideWhenUsed="1"/>
     <w:lsdException w:name="HTML Typewriter" w:semiHidden="1" w:unhideWhenUsed="1"/>
     <w:lsdException w:name="HTML Variable" w:semiHidden="1" w:unhideWhenUsed="1"/>
+    <w:lsdException w:name="Normal Table" w:semiHidden="1" w:unhideWhenUsed="1"/>
     <w:lsdException w:name="annotation subject" w:semiHidden="1" w:unhideWhenUsed="1"/>
     <w:lsdException w:name="No List" w:semiHidden="1" w:unhideWhenUsed="1"/>
     <w:lsdException w:name="Outline List 1" w:semiHidden="1" w:unhideWhenUsed="1"/>
@@ -2427,8 +2449,10 @@
     <w:lsdException w:name="Table Subtle 2" w:semiHidden="1" w:unhideWhenUsed="1"/>
     <w:lsdException w:name="Table Web 1" w:semiHidden="1" w:unhideWhenUsed="1"/>
     <w:lsdException w:name="Table Web 2" w:semiHidden="1" w:unhideWhenUsed="1"/>
+    <w:lsdException w:name="Table Web 3" w:semiHidden="1" w:unhideWhenUsed="1"/>
     <w:lsdException w:name="Balloon Text" w:semiHidden="1" w:unhideWhenUsed="1"/>
     <w:lsdException w:name="Table Grid" w:uiPriority="39"/>
+    <w:lsdException w:name="Table Theme" w:semiHidden="1" w:unhideWhenUsed="1"/>
     <w:lsdException w:name="Placeholder Text" w:semiHidden="1"/>
     <w:lsdException w:name="No Spacing" w:uiPriority="1" w:qFormat="1"/>
     <w:lsdException w:name="Light Shading" w:uiPriority="60"/>

</xml_diff>

<commit_message>
make add project/course bidirectional
</commit_message>
<xml_diff>
--- a/phase1/report.docx
+++ b/phase1/report.docx
@@ -1147,18 +1147,18 @@
           <w:lang w:eastAsia="zh-CN"/>
         </w:rPr>
         <w:drawing>
-          <wp:anchor distT="0" distB="0" distL="114300" distR="114300" simplePos="0" relativeHeight="251664384" behindDoc="0" locked="0" layoutInCell="1" allowOverlap="1" wp14:anchorId="07C4632F" wp14:editId="7902C05B">
+          <wp:anchor distT="0" distB="0" distL="114300" distR="114300" simplePos="0" relativeHeight="251664384" behindDoc="0" locked="0" layoutInCell="1" allowOverlap="1" wp14:anchorId="07C4632F" wp14:editId="3B18FC82">
             <wp:simplePos x="0" y="0"/>
             <wp:positionH relativeFrom="column">
-              <wp:posOffset>13156</wp:posOffset>
+              <wp:posOffset>12879</wp:posOffset>
             </wp:positionH>
             <wp:positionV relativeFrom="page">
-              <wp:posOffset>1362808</wp:posOffset>
+              <wp:posOffset>1442257</wp:posOffset>
             </wp:positionV>
-            <wp:extent cx="5943600" cy="4295775"/>
+            <wp:extent cx="5943600" cy="4141583"/>
             <wp:effectExtent l="0" t="0" r="0" b="0"/>
             <wp:wrapNone/>
-            <wp:docPr id="2" name="Picture 2" descr="C:\Users\josh\AppData\Local\Microsoft\Windows\INetCache\Content.Word\Information Flow.png"/>
+            <wp:docPr id="2" name="Picture 2"/>
             <wp:cNvGraphicFramePr>
               <a:graphicFrameLocks xmlns:a="http://schemas.openxmlformats.org/drawingml/2006/main" noChangeAspect="1"/>
             </wp:cNvGraphicFramePr>
@@ -1179,7 +1179,6 @@
                         </a:ext>
                       </a:extLst>
                     </a:blip>
-                    <a:srcRect/>
                     <a:stretch>
                       <a:fillRect/>
                     </a:stretch>
@@ -1187,7 +1186,7 @@
                   <pic:spPr bwMode="auto">
                     <a:xfrm>
                       <a:off x="0" y="0"/>
-                      <a:ext cx="5943600" cy="4295775"/>
+                      <a:ext cx="5943600" cy="4141583"/>
                     </a:xfrm>
                     <a:prstGeom prst="rect">
                       <a:avLst/>
@@ -1200,6 +1199,9 @@
                 </pic:pic>
               </a:graphicData>
             </a:graphic>
+            <wp14:sizeRelV relativeFrom="margin">
+              <wp14:pctHeight>0</wp14:pctHeight>
+            </wp14:sizeRelV>
           </wp:anchor>
         </w:drawing>
       </w:r>
@@ -1218,6 +1220,8 @@
         </w:rPr>
         <w:br w:type="page"/>
       </w:r>
+      <w:bookmarkStart w:id="0" w:name="_GoBack"/>
+      <w:bookmarkEnd w:id="0"/>
     </w:p>
     <w:p>
       <w:pPr>
@@ -1448,16 +1452,34 @@
           <w:sz w:val="28"/>
           <w:lang w:eastAsia="zh-CN"/>
         </w:rPr>
-        <w:t xml:space="preserve"> (choose</w:t>
+        <w:t xml:space="preserve"> (choose during registration)</w:t>
       </w:r>
-      <w:bookmarkStart w:id="0" w:name="_GoBack"/>
-      <w:bookmarkEnd w:id="0"/>
+    </w:p>
+    <w:p>
+      <w:pPr>
+        <w:pStyle w:val="ListParagraph"/>
+        <w:numPr>
+          <w:ilvl w:val="0"/>
+          <w:numId w:val="7"/>
+        </w:numPr>
+        <w:rPr>
+          <w:sz w:val="28"/>
+          <w:lang w:eastAsia="zh-CN"/>
+        </w:rPr>
+      </w:pPr>
       <w:r>
         <w:rPr>
           <w:sz w:val="28"/>
           <w:lang w:eastAsia="zh-CN"/>
         </w:rPr>
-        <w:t xml:space="preserve"> during registration)</w:t>
+        <w:t xml:space="preserve">In the </w:t>
+      </w:r>
+      <w:r>
+        <w:rPr>
+          <w:sz w:val="28"/>
+          <w:lang w:eastAsia="zh-CN"/>
+        </w:rPr>
+        <w:t>Create a Course and Create a Project documents, the page will dynamically load categories, designations, etc. from the database and display them to the user so that the user can modify those options</w:t>
       </w:r>
     </w:p>
     <w:sectPr>
@@ -1564,7 +1586,7 @@
         <w:rStyle w:val="PageNumber"/>
         <w:noProof/>
       </w:rPr>
-      <w:t>4</w:t>
+      <w:t>3</w:t>
     </w:r>
     <w:r>
       <w:rPr>

</xml_diff>

<commit_message>
add clarification to main page in ifd
</commit_message>
<xml_diff>
--- a/phase1/report.docx
+++ b/phase1/report.docx
@@ -1147,13 +1147,13 @@
           <w:lang w:eastAsia="zh-CN"/>
         </w:rPr>
         <w:drawing>
-          <wp:anchor distT="0" distB="0" distL="114300" distR="114300" simplePos="0" relativeHeight="251664384" behindDoc="0" locked="0" layoutInCell="1" allowOverlap="1" wp14:anchorId="07C4632F" wp14:editId="3B18FC82">
+          <wp:anchor distT="0" distB="0" distL="114300" distR="114300" simplePos="0" relativeHeight="251664384" behindDoc="0" locked="0" layoutInCell="1" allowOverlap="1" wp14:anchorId="07C4632F" wp14:editId="0A55F2A3">
             <wp:simplePos x="0" y="0"/>
             <wp:positionH relativeFrom="column">
               <wp:posOffset>12879</wp:posOffset>
             </wp:positionH>
             <wp:positionV relativeFrom="page">
-              <wp:posOffset>1442257</wp:posOffset>
+              <wp:posOffset>1442434</wp:posOffset>
             </wp:positionV>
             <wp:extent cx="5943600" cy="4141583"/>
             <wp:effectExtent l="0" t="0" r="0" b="0"/>
@@ -1213,6 +1213,8 @@
           <w:lang w:eastAsia="zh-CN"/>
         </w:rPr>
       </w:pPr>
+      <w:bookmarkStart w:id="0" w:name="_GoBack"/>
+      <w:bookmarkEnd w:id="0"/>
       <w:r>
         <w:rPr>
           <w:sz w:val="28"/>
@@ -1220,8 +1222,6 @@
         </w:rPr>
         <w:br w:type="page"/>
       </w:r>
-      <w:bookmarkStart w:id="0" w:name="_GoBack"/>
-      <w:bookmarkEnd w:id="0"/>
     </w:p>
     <w:p>
       <w:pPr>

</xml_diff>